<commit_message>
Enable processing of multiple Excel files and improve data formatting
Implement multi-file processing, limit customer name length to 37 characters, and fix worksheet name replacement in Word documents.

Replit-Commit-Author: Agent
Replit-Commit-Session-Id: 47ff45a8-9ec5-403a-be82-87120b58a0ae
Replit-Commit-Screenshot-Url: https://storage.googleapis.com/screenshot-production-us-central1/4d923b52-92ff-4aff-9796-ca2441033299/d7a3f7aa-dc1a-4e3e-b7d1-9b1fef011c91.jpg
</commit_message>
<xml_diff>
--- a/attached_assets/MODELO COMISSAO.docx
+++ b/attached_assets/MODELO COMISSAO.docx
@@ -27,16 +27,114 @@
         <w:rPr>
           <w:sz w:val="32"/>
         </w:rPr>
+        <w:t>ALTERE AQUI</w:t>
+      </w:r>
+      <w:r>
+        <w:rPr>
+          <w:sz w:val="32"/>
+        </w:rPr>
+        <w:t xml:space="preserve"> </w:t>
+      </w:r>
+      <w:r>
+        <w:rPr>
+          <w:sz w:val="32"/>
+        </w:rPr>
+        <w:t xml:space="preserve">- </w:t>
+      </w:r>
+      <w:r>
+        <w:rPr>
+          <w:sz w:val="32"/>
+        </w:rPr>
+        <w:t>C</w:t>
+      </w:r>
+      <w:r>
+        <w:rPr>
+          <w:sz w:val="32"/>
+        </w:rPr>
+        <w:t xml:space="preserve">omissão </w:t>
+      </w:r>
+      <w:r>
+        <w:rPr>
+          <w:sz w:val="32"/>
+        </w:rPr>
         <w:fldChar w:fldCharType="begin">
           <w:ffData>
-            <w:name w:val="Texto13"/>
+            <w:name w:val="Texto15"/>
             <w:enabled/>
             <w:calcOnExit w:val="0"/>
             <w:textInput/>
           </w:ffData>
         </w:fldChar>
       </w:r>
-      <w:bookmarkStart w:id="0" w:name="Texto13"/>
+      <w:bookmarkStart w:id="0" w:name="Texto15"/>
+      <w:r>
+        <w:rPr>
+          <w:sz w:val="32"/>
+        </w:rPr>
+        <w:instrText xml:space="preserve"> FORMTEXT </w:instrText>
+      </w:r>
+      <w:r>
+        <w:rPr>
+          <w:sz w:val="32"/>
+        </w:rPr>
+      </w:r>
+      <w:r>
+        <w:rPr>
+          <w:sz w:val="32"/>
+        </w:rPr>
+        <w:fldChar w:fldCharType="separate"/>
+      </w:r>
+      <w:r>
+        <w:rPr>
+          <w:sz w:val="32"/>
+        </w:rPr>
+        <w:t>5</w:t>
+      </w:r>
+      <w:r>
+        <w:rPr>
+          <w:sz w:val="32"/>
+        </w:rPr>
+        <w:fldChar w:fldCharType="end"/>
+      </w:r>
+      <w:bookmarkEnd w:id="0"/>
+      <w:r>
+        <w:rPr>
+          <w:sz w:val="32"/>
+        </w:rPr>
+        <w:t xml:space="preserve"> %</w:t>
+      </w:r>
+      <w:r>
+        <w:rPr>
+          <w:sz w:val="32"/>
+        </w:rPr>
+        <w:t xml:space="preserve"> </w:t>
+      </w:r>
+      <w:r>
+        <w:rPr>
+          <w:sz w:val="32"/>
+        </w:rPr>
+        <w:t>–</w:t>
+      </w:r>
+      <w:r>
+        <w:rPr>
+          <w:sz w:val="32"/>
+        </w:rPr>
+        <w:t xml:space="preserve"> mês </w:t>
+      </w:r>
+      <w:r>
+        <w:rPr>
+          <w:sz w:val="32"/>
+        </w:rPr>
+        <w:fldChar w:fldCharType="begin">
+          <w:ffData>
+            <w:name w:val="Texto12"/>
+            <w:enabled/>
+            <w:calcOnExit w:val="0"/>
+            <w:textInput/>
+          </w:ffData>
+        </w:fldChar>
+      </w:r>
+      <w:bookmarkStart w:id="1" w:name="Texto12"/>
       <w:r>
         <w:rPr>
           <w:sz w:val="32"/>
@@ -90,167 +188,7 @@
         </w:rPr>
         <w:fldChar w:fldCharType="end"/>
       </w:r>
-      <w:bookmarkEnd w:id="0"/>
-      <w:r>
-        <w:rPr>
-          <w:sz w:val="32"/>
-        </w:rPr>
-        <w:t xml:space="preserve"> </w:t>
-      </w:r>
-      <w:r>
-        <w:rPr>
-          <w:sz w:val="32"/>
-        </w:rPr>
-        <w:t xml:space="preserve">- </w:t>
-      </w:r>
-      <w:r>
-        <w:rPr>
-          <w:sz w:val="32"/>
-        </w:rPr>
-        <w:t>C</w:t>
-      </w:r>
-      <w:r>
-        <w:rPr>
-          <w:sz w:val="32"/>
-        </w:rPr>
-        <w:t xml:space="preserve">omissão </w:t>
-      </w:r>
-      <w:r>
-        <w:rPr>
-          <w:sz w:val="32"/>
-        </w:rPr>
-        <w:fldChar w:fldCharType="begin">
-          <w:ffData>
-            <w:name w:val="Texto15"/>
-            <w:enabled/>
-            <w:calcOnExit w:val="0"/>
-            <w:textInput/>
-          </w:ffData>
-        </w:fldChar>
-      </w:r>
-      <w:bookmarkStart w:id="1" w:name="Texto15"/>
-      <w:r>
-        <w:rPr>
-          <w:sz w:val="32"/>
-        </w:rPr>
-        <w:instrText xml:space="preserve"> FORMTEXT </w:instrText>
-      </w:r>
-      <w:r>
-        <w:rPr>
-          <w:sz w:val="32"/>
-        </w:rPr>
-      </w:r>
-      <w:r>
-        <w:rPr>
-          <w:sz w:val="32"/>
-        </w:rPr>
-        <w:fldChar w:fldCharType="separate"/>
-      </w:r>
-      <w:r>
-        <w:rPr>
-          <w:sz w:val="32"/>
-        </w:rPr>
-        <w:t>5</w:t>
-      </w:r>
-      <w:r>
-        <w:rPr>
-          <w:sz w:val="32"/>
-        </w:rPr>
-        <w:fldChar w:fldCharType="end"/>
-      </w:r>
       <w:bookmarkEnd w:id="1"/>
-      <w:r>
-        <w:rPr>
-          <w:sz w:val="32"/>
-        </w:rPr>
-        <w:t xml:space="preserve"> %</w:t>
-      </w:r>
-      <w:r>
-        <w:rPr>
-          <w:sz w:val="32"/>
-        </w:rPr>
-        <w:t xml:space="preserve"> </w:t>
-      </w:r>
-      <w:r>
-        <w:rPr>
-          <w:sz w:val="32"/>
-        </w:rPr>
-        <w:t>–</w:t>
-      </w:r>
-      <w:r>
-        <w:rPr>
-          <w:sz w:val="32"/>
-        </w:rPr>
-        <w:t xml:space="preserve"> mês </w:t>
-      </w:r>
-      <w:r>
-        <w:rPr>
-          <w:sz w:val="32"/>
-        </w:rPr>
-        <w:fldChar w:fldCharType="begin">
-          <w:ffData>
-            <w:name w:val="Texto12"/>
-            <w:enabled/>
-            <w:calcOnExit w:val="0"/>
-            <w:textInput/>
-          </w:ffData>
-        </w:fldChar>
-      </w:r>
-      <w:bookmarkStart w:id="2" w:name="Texto12"/>
-      <w:r>
-        <w:rPr>
-          <w:sz w:val="32"/>
-        </w:rPr>
-        <w:instrText xml:space="preserve"> FORMTEXT </w:instrText>
-      </w:r>
-      <w:r>
-        <w:rPr>
-          <w:sz w:val="32"/>
-        </w:rPr>
-      </w:r>
-      <w:r>
-        <w:rPr>
-          <w:sz w:val="32"/>
-        </w:rPr>
-        <w:fldChar w:fldCharType="separate"/>
-      </w:r>
-      <w:r>
-        <w:rPr>
-          <w:sz w:val="32"/>
-        </w:rPr>
-        <w:t> </w:t>
-      </w:r>
-      <w:r>
-        <w:rPr>
-          <w:sz w:val="32"/>
-        </w:rPr>
-        <w:t> </w:t>
-      </w:r>
-      <w:r>
-        <w:rPr>
-          <w:sz w:val="32"/>
-        </w:rPr>
-        <w:t> </w:t>
-      </w:r>
-      <w:r>
-        <w:rPr>
-          <w:sz w:val="32"/>
-        </w:rPr>
-        <w:t> </w:t>
-      </w:r>
-      <w:r>
-        <w:rPr>
-          <w:sz w:val="32"/>
-        </w:rPr>
-        <w:t> </w:t>
-      </w:r>
-      <w:r>
-        <w:rPr>
-          <w:sz w:val="32"/>
-        </w:rPr>
-        <w:fldChar w:fldCharType="end"/>
-      </w:r>
-      <w:bookmarkEnd w:id="2"/>
     </w:p>
     <w:tbl>
       <w:tblPr>
@@ -742,7 +680,7 @@
                 </w:ffData>
               </w:fldChar>
             </w:r>
-            <w:bookmarkStart w:id="3" w:name="Texto1"/>
+            <w:bookmarkStart w:id="2" w:name="Texto1"/>
             <w:r>
               <w:rPr>
                 <w:sz w:val="16"/>
@@ -810,7 +748,7 @@
               </w:rPr>
               <w:fldChar w:fldCharType="end"/>
             </w:r>
-            <w:bookmarkEnd w:id="3"/>
+            <w:bookmarkEnd w:id="2"/>
           </w:p>
         </w:tc>
         <w:tc>
@@ -844,7 +782,7 @@
                 </w:ffData>
               </w:fldChar>
             </w:r>
-            <w:bookmarkStart w:id="4" w:name="Texto2"/>
+            <w:bookmarkStart w:id="3" w:name="Texto2"/>
             <w:r>
               <w:rPr>
                 <w:sz w:val="16"/>
@@ -912,7 +850,7 @@
               </w:rPr>
               <w:fldChar w:fldCharType="end"/>
             </w:r>
-            <w:bookmarkEnd w:id="4"/>
+            <w:bookmarkEnd w:id="3"/>
           </w:p>
         </w:tc>
         <w:tc>
@@ -1047,7 +985,7 @@
                 </w:ffData>
               </w:fldChar>
             </w:r>
-            <w:bookmarkStart w:id="5" w:name="Texto3"/>
+            <w:bookmarkStart w:id="4" w:name="Texto3"/>
             <w:r>
               <w:rPr>
                 <w:sz w:val="16"/>
@@ -1115,7 +1053,7 @@
               </w:rPr>
               <w:fldChar w:fldCharType="end"/>
             </w:r>
-            <w:bookmarkEnd w:id="5"/>
+            <w:bookmarkEnd w:id="4"/>
           </w:p>
         </w:tc>
         <w:tc>
@@ -1150,7 +1088,7 @@
                 </w:ffData>
               </w:fldChar>
             </w:r>
-            <w:bookmarkStart w:id="6" w:name="Texto4"/>
+            <w:bookmarkStart w:id="5" w:name="Texto4"/>
             <w:r>
               <w:rPr>
                 <w:sz w:val="18"/>
@@ -1218,7 +1156,7 @@
               </w:rPr>
               <w:fldChar w:fldCharType="end"/>
             </w:r>
-            <w:bookmarkEnd w:id="6"/>
+            <w:bookmarkEnd w:id="5"/>
           </w:p>
         </w:tc>
         <w:tc>
@@ -1258,7 +1196,7 @@
                 </w:ffData>
               </w:fldChar>
             </w:r>
-            <w:bookmarkStart w:id="7" w:name="Texto5"/>
+            <w:bookmarkStart w:id="6" w:name="Texto5"/>
             <w:r>
               <w:rPr>
                 <w:b/>
@@ -1344,7 +1282,7 @@
               </w:rPr>
               <w:fldChar w:fldCharType="end"/>
             </w:r>
-            <w:bookmarkEnd w:id="7"/>
+            <w:bookmarkEnd w:id="6"/>
           </w:p>
         </w:tc>
         <w:tc>
@@ -1384,7 +1322,7 @@
                 </w:ffData>
               </w:fldChar>
             </w:r>
-            <w:bookmarkStart w:id="8" w:name="Texto6"/>
+            <w:bookmarkStart w:id="7" w:name="Texto6"/>
             <w:r>
               <w:rPr>
                 <w:b/>
@@ -1470,7 +1408,7 @@
               </w:rPr>
               <w:fldChar w:fldCharType="end"/>
             </w:r>
-            <w:bookmarkEnd w:id="8"/>
+            <w:bookmarkEnd w:id="7"/>
           </w:p>
         </w:tc>
         <w:tc>
@@ -1506,7 +1444,7 @@
                 </w:ffData>
               </w:fldChar>
             </w:r>
-            <w:bookmarkStart w:id="9" w:name="Texto7"/>
+            <w:bookmarkStart w:id="8" w:name="Texto7"/>
             <w:r>
               <w:rPr>
                 <w:sz w:val="16"/>
@@ -1574,7 +1512,7 @@
               </w:rPr>
               <w:fldChar w:fldCharType="end"/>
             </w:r>
-            <w:bookmarkEnd w:id="9"/>
+            <w:bookmarkEnd w:id="8"/>
           </w:p>
         </w:tc>
         <w:tc>
@@ -1610,7 +1548,7 @@
                 </w:ffData>
               </w:fldChar>
             </w:r>
-            <w:bookmarkStart w:id="10" w:name="Texto8"/>
+            <w:bookmarkStart w:id="9" w:name="Texto8"/>
             <w:r>
               <w:rPr>
                 <w:sz w:val="18"/>
@@ -1678,7 +1616,7 @@
               </w:rPr>
               <w:fldChar w:fldCharType="end"/>
             </w:r>
-            <w:bookmarkEnd w:id="10"/>
+            <w:bookmarkEnd w:id="9"/>
           </w:p>
         </w:tc>
         <w:tc>
@@ -1714,7 +1652,7 @@
                 </w:ffData>
               </w:fldChar>
             </w:r>
-            <w:bookmarkStart w:id="11" w:name="Texto9"/>
+            <w:bookmarkStart w:id="10" w:name="Texto9"/>
             <w:r>
               <w:rPr>
                 <w:sz w:val="16"/>
@@ -1782,7 +1720,7 @@
               </w:rPr>
               <w:fldChar w:fldCharType="end"/>
             </w:r>
-            <w:bookmarkEnd w:id="11"/>
+            <w:bookmarkEnd w:id="10"/>
           </w:p>
         </w:tc>
         <w:tc>
@@ -1818,7 +1756,7 @@
                 </w:ffData>
               </w:fldChar>
             </w:r>
-            <w:bookmarkStart w:id="12" w:name="Texto10"/>
+            <w:bookmarkStart w:id="11" w:name="Texto10"/>
             <w:r>
               <w:rPr>
                 <w:sz w:val="16"/>
@@ -1886,7 +1824,7 @@
               </w:rPr>
               <w:fldChar w:fldCharType="end"/>
             </w:r>
-            <w:bookmarkEnd w:id="12"/>
+            <w:bookmarkEnd w:id="11"/>
           </w:p>
         </w:tc>
       </w:tr>

</xml_diff>